<commit_message>
Update Why We Buy Assignement.docx
raymonds random changes for no reason
</commit_message>
<xml_diff>
--- a/Why We Buy Assignement.docx
+++ b/Why We Buy Assignement.docx
@@ -28,8 +28,6 @@
         <w:ind w:firstLine="720"/>
         <w:jc w:val="right"/>
       </w:pPr>
-      <w:bookmarkStart w:id="0" w:name="_GoBack"/>
-      <w:bookmarkEnd w:id="0"/>
       <w:r>
         <w:t>July 5</w:t>
       </w:r>
@@ -39,11 +37,9 @@
         </w:rPr>
         <w:t>th</w:t>
       </w:r>
-      <w:proofErr w:type="gramStart"/>
       <w:r>
         <w:t xml:space="preserve"> 2018</w:t>
       </w:r>
-      <w:proofErr w:type="gramEnd"/>
     </w:p>
     <w:p>
       <w:pPr>
@@ -72,15 +68,7 @@
         <w:t xml:space="preserve"> everyone was out enjoying the weather, tanning, cleaning and going to events. My son and I went to an event together also, which was the Jelly Belly yearly carnival. After finishing up our tour and learning the history of Jelly Belly, we went out to the carnival grounds to enjoy the festivities</w:t>
       </w:r>
       <w:r>
-        <w:t xml:space="preserve">. Although I was spending much needed quality time with my son, I decided to simultaneously study the consumers with </w:t>
-      </w:r>
-      <w:proofErr w:type="gramStart"/>
-      <w:r>
-        <w:t>all of</w:t>
-      </w:r>
-      <w:proofErr w:type="gramEnd"/>
-      <w:r>
-        <w:t xml:space="preserve"> the lessons learn</w:t>
+        <w:t>. Although I was spending much needed quality time with my son, I decided to simultaneously study the consumers with all of the lessons learn</w:t>
       </w:r>
       <w:r>
         <w:t>ed</w:t>
@@ -88,6 +76,9 @@
       <w:r>
         <w:t xml:space="preserve"> from the book “Why We Buy” while I was there.</w:t>
       </w:r>
+      <w:r>
+        <w:t xml:space="preserve"> Raymond Agrees.</w:t>
+      </w:r>
     </w:p>
     <w:p>
       <w:pPr>
@@ -101,26 +92,13 @@
         <w:t>hen</w:t>
       </w:r>
       <w:r>
-        <w:t xml:space="preserve"> attending </w:t>
-      </w:r>
-      <w:proofErr w:type="gramStart"/>
-      <w:r>
-        <w:t>a carnival</w:t>
+        <w:t xml:space="preserve"> attending a carnival</w:t>
       </w:r>
       <w:r>
         <w:t>s</w:t>
       </w:r>
-      <w:proofErr w:type="gramEnd"/>
-      <w:r>
-        <w:t xml:space="preserve">, </w:t>
-      </w:r>
-      <w:proofErr w:type="spellStart"/>
-      <w:r>
-        <w:t>its</w:t>
-      </w:r>
-      <w:proofErr w:type="spellEnd"/>
-      <w:r>
-        <w:t xml:space="preserve"> obvious that the giant rides will be the main attraction</w:t>
+      <w:r>
+        <w:t>, its obvious that the giant rides will be the main attraction</w:t>
       </w:r>
       <w:r>
         <w:t>s</w:t>
@@ -346,141 +324,184 @@
         <w:t xml:space="preserve"> the complexities</w:t>
       </w:r>
       <w:r>
-        <w:t xml:space="preserve"> of a study he did </w:t>
-      </w:r>
-      <w:proofErr w:type="gramStart"/>
-      <w:r>
-        <w:t xml:space="preserve">with </w:t>
-      </w:r>
-      <w:r>
-        <w:t xml:space="preserve"> a</w:t>
-      </w:r>
-      <w:proofErr w:type="gramEnd"/>
+        <w:t xml:space="preserve"> of a study he did with </w:t>
+      </w:r>
+      <w:r>
+        <w:t xml:space="preserve"> a </w:t>
+      </w:r>
+      <w:r>
+        <w:t>Newsstand</w:t>
+      </w:r>
+      <w:r>
+        <w:t xml:space="preserve"> in New York</w:t>
+      </w:r>
+      <w:r>
+        <w:t xml:space="preserve">. He talked about how when someone came to the stand </w:t>
+      </w:r>
+      <w:r>
+        <w:t>they usually had</w:t>
+      </w:r>
+      <w:r>
+        <w:t xml:space="preserve"> a briefcase in tow, so when they went to purchase a newspaper and coffee it was difficult for them to carry all the items.</w:t>
+      </w:r>
+      <w:r>
+        <w:t xml:space="preserve"> This prevented some from coming over to make a purchase at all.</w:t>
+      </w:r>
       <w:r>
         <w:t xml:space="preserve"> </w:t>
       </w:r>
       <w:r>
-        <w:t>Newsstand</w:t>
-      </w:r>
-      <w:r>
-        <w:t xml:space="preserve"> in New York</w:t>
-      </w:r>
-      <w:r>
-        <w:t xml:space="preserve">. He talked about how when someone came to the stand </w:t>
-      </w:r>
-      <w:r>
-        <w:t>they usually had</w:t>
-      </w:r>
-      <w:r>
-        <w:t xml:space="preserve"> a briefcase in tow, so when they went to purchase a newspaper and coffee it was difficult for them to carry all the items.</w:t>
-      </w:r>
-      <w:r>
-        <w:t xml:space="preserve"> This prevented some from coming over to make a purchase at all.</w:t>
+        <w:t>To go along with that, hill talks about how the</w:t>
+      </w:r>
+      <w:r>
+        <w:t xml:space="preserve"> customer </w:t>
+      </w:r>
+      <w:r>
+        <w:t>was</w:t>
+      </w:r>
+      <w:r>
+        <w:t xml:space="preserve"> often rushing</w:t>
+      </w:r>
+      <w:r>
+        <w:t xml:space="preserve"> on their way to work and hoping to make a quick and smooth purchase</w:t>
+      </w:r>
+      <w:r>
+        <w:t xml:space="preserve"> beforehand</w:t>
+      </w:r>
+      <w:r>
+        <w:t xml:space="preserve">. </w:t>
+      </w:r>
+      <w:r>
+        <w:t>So,</w:t>
+      </w:r>
+      <w:r>
+        <w:t xml:space="preserve"> when the complex purchase transition occurred it made a </w:t>
+      </w:r>
+      <w:r>
+        <w:t>buildup</w:t>
+      </w:r>
+      <w:r>
+        <w:t xml:space="preserve"> in customer in line and caused the people in a rush to by pas the stand.</w:t>
+      </w:r>
+      <w:r>
+        <w:t xml:space="preserve"> He also spoke on </w:t>
+      </w:r>
+      <w:r>
+        <w:t>how the</w:t>
+      </w:r>
+      <w:r>
+        <w:t xml:space="preserve"> low position of the newspaper</w:t>
+      </w:r>
+      <w:r>
+        <w:t>s were not visible</w:t>
+      </w:r>
+      <w:r>
+        <w:t xml:space="preserve">. </w:t>
+      </w:r>
+      <w:r>
+        <w:t>In addition, the counter</w:t>
+      </w:r>
+      <w:r>
+        <w:t xml:space="preserve"> space</w:t>
+      </w:r>
+      <w:r>
+        <w:t xml:space="preserve"> was extremely high and when people made a purchase they were not able to set there briefcase </w:t>
+      </w:r>
+      <w:r>
+        <w:t xml:space="preserve">down to adjust other items in </w:t>
+      </w:r>
+      <w:r>
+        <w:t>their</w:t>
+      </w:r>
+      <w:r>
+        <w:t xml:space="preserve"> hands.</w:t>
       </w:r>
       <w:r>
         <w:t xml:space="preserve"> </w:t>
       </w:r>
       <w:r>
-        <w:t>To go along with that, hill talks about how the</w:t>
-      </w:r>
-      <w:r>
-        <w:t xml:space="preserve"> customer </w:t>
-      </w:r>
-      <w:r>
-        <w:t>was</w:t>
-      </w:r>
-      <w:r>
-        <w:t xml:space="preserve"> often rushing</w:t>
-      </w:r>
-      <w:r>
-        <w:t xml:space="preserve"> on their way to work and hoping to make a quick and smooth purchase</w:t>
-      </w:r>
-      <w:r>
-        <w:t xml:space="preserve"> beforehand</w:t>
+        <w:t>These</w:t>
+      </w:r>
+      <w:r>
+        <w:t xml:space="preserve"> </w:t>
+      </w:r>
+      <w:r>
+        <w:t>issues</w:t>
+      </w:r>
+      <w:r>
+        <w:t xml:space="preserve"> were due to the architectural design of the stand itself</w:t>
+      </w:r>
+      <w:r>
+        <w:t xml:space="preserve"> He </w:t>
+      </w:r>
+      <w:r>
+        <w:t>states,</w:t>
+      </w:r>
+      <w:r>
+        <w:t xml:space="preserve"> </w:t>
+      </w:r>
+      <w:r>
+        <w:t>“the owner</w:t>
+      </w:r>
+      <w:r>
+        <w:t xml:space="preserve"> believed the structure was properly displayed but from </w:t>
+      </w:r>
+      <w:r>
+        <w:t>the customer point of view the design was all wrong</w:t>
+      </w:r>
+      <w:r>
+        <w:t>”.</w:t>
+      </w:r>
+    </w:p>
+    <w:p>
+      <w:pPr>
+        <w:spacing w:line="360" w:lineRule="auto"/>
+        <w:ind w:firstLine="720"/>
+      </w:pPr>
+      <w:r>
+        <w:t>Similarly, at the carnival there was a game for kids that involved shooting a water gun into a hole until the pressure from the water raised the lever to the top</w:t>
+      </w:r>
+      <w:r>
+        <w:t xml:space="preserve"> of the apparatus</w:t>
       </w:r>
       <w:r>
         <w:t xml:space="preserve">. </w:t>
       </w:r>
       <w:r>
-        <w:t>So,</w:t>
-      </w:r>
-      <w:r>
-        <w:t xml:space="preserve"> when the complex purchase transition occurred it made a </w:t>
-      </w:r>
-      <w:r>
-        <w:t>buildup</w:t>
-      </w:r>
-      <w:r>
-        <w:t xml:space="preserve"> in customer in line and caused the people in a rush to by pas the stand.</w:t>
-      </w:r>
-      <w:r>
-        <w:t xml:space="preserve"> He also spoke on </w:t>
-      </w:r>
-      <w:r>
-        <w:t>how the</w:t>
-      </w:r>
-      <w:r>
-        <w:t xml:space="preserve"> low position of the newspaper</w:t>
-      </w:r>
-      <w:r>
-        <w:t>s were not visible</w:t>
-      </w:r>
-      <w:r>
-        <w:t xml:space="preserve">. </w:t>
-      </w:r>
-      <w:r>
-        <w:t>In addition, the counter</w:t>
-      </w:r>
-      <w:r>
-        <w:t xml:space="preserve"> space</w:t>
-      </w:r>
-      <w:r>
-        <w:t xml:space="preserve"> was extremely high and when people made a purchase they were not able to set there briefcase </w:t>
-      </w:r>
-      <w:r>
-        <w:t xml:space="preserve">down to adjust other items in </w:t>
-      </w:r>
-      <w:r>
-        <w:t>their</w:t>
-      </w:r>
-      <w:r>
-        <w:t xml:space="preserve"> hands.</w:t>
-      </w:r>
-      <w:r>
-        <w:t xml:space="preserve"> </w:t>
-      </w:r>
-      <w:r>
-        <w:t>These</w:t>
-      </w:r>
-      <w:r>
-        <w:t xml:space="preserve"> </w:t>
-      </w:r>
-      <w:r>
-        <w:t>issues</w:t>
-      </w:r>
-      <w:r>
-        <w:t xml:space="preserve"> were due to the architectural design of the stand itself</w:t>
-      </w:r>
-      <w:r>
-        <w:t xml:space="preserve"> He </w:t>
-      </w:r>
-      <w:r>
-        <w:t>states,</w:t>
-      </w:r>
-      <w:r>
-        <w:t xml:space="preserve"> </w:t>
-      </w:r>
-      <w:r>
-        <w:t>“the owner</w:t>
-      </w:r>
-      <w:r>
-        <w:t xml:space="preserve"> believed the structure was properly displayed but from </w:t>
-      </w:r>
-      <w:r>
-        <w:t>the customer point of view the design was all wrong</w:t>
-      </w:r>
-      <w:r>
-        <w:t>”.</w:t>
+        <w:t>The water gun</w:t>
+      </w:r>
+      <w:r>
+        <w:t>s were not</w:t>
+      </w:r>
+      <w:r>
+        <w:t xml:space="preserve">  adjustable and </w:t>
+      </w:r>
+      <w:r>
+        <w:t>neither were</w:t>
+      </w:r>
+      <w:r>
+        <w:t xml:space="preserve"> the stools. </w:t>
+      </w:r>
+      <w:r>
+        <w:t xml:space="preserve">The problem was this, the stools on which the kids were </w:t>
+      </w:r>
+      <w:r>
+        <w:t>supposed</w:t>
+      </w:r>
+      <w:r>
+        <w:t xml:space="preserve"> to sit on, were too high</w:t>
+      </w:r>
+      <w:r>
+        <w:t xml:space="preserve"> for some of the smaller kids that came to play</w:t>
+      </w:r>
+      <w:r>
+        <w:t>. For this reason, the inst</w:t>
+      </w:r>
+      <w:r>
+        <w:t xml:space="preserve">ructor told the kids to position themselves on their knees, so they could be eye level with the water guns. The kids I observed were visibly uncomfortable and often it threw off their shot. So much so, that when I took my son (who is considered big for his age) he even needed to prop himself up on his knees to play the game. I witnessed 6 parent/child couples simply leave once they discovered what was required of them. </w:t>
+      </w:r>
+      <w:r>
+        <w:t xml:space="preserve"> Who knew?!</w:t>
       </w:r>
     </w:p>
     <w:p>
@@ -489,66 +510,18 @@
         <w:ind w:firstLine="720"/>
       </w:pPr>
       <w:r>
-        <w:t>Similarly, at the carnival there was a game for kids that involved shooting a water gun into a hole until the pressure from the water raised the lever to the top</w:t>
-      </w:r>
-      <w:r>
-        <w:t xml:space="preserve"> of the apparatus</w:t>
-      </w:r>
-      <w:r>
-        <w:t xml:space="preserve">. </w:t>
-      </w:r>
-      <w:r>
-        <w:t>The water gun</w:t>
-      </w:r>
-      <w:r>
-        <w:t xml:space="preserve">s were </w:t>
-      </w:r>
-      <w:proofErr w:type="gramStart"/>
-      <w:r>
-        <w:t>not</w:t>
-      </w:r>
-      <w:r>
-        <w:t xml:space="preserve">  adjustable</w:t>
-      </w:r>
-      <w:proofErr w:type="gramEnd"/>
-      <w:r>
-        <w:t xml:space="preserve"> and </w:t>
-      </w:r>
-      <w:r>
-        <w:t>neither were</w:t>
-      </w:r>
-      <w:r>
-        <w:t xml:space="preserve"> the stools. </w:t>
-      </w:r>
-      <w:r>
-        <w:t xml:space="preserve">The problem was this, the stools on which the kids were </w:t>
-      </w:r>
-      <w:r>
-        <w:t>supposed</w:t>
-      </w:r>
-      <w:r>
-        <w:t xml:space="preserve"> to sit on, were too high</w:t>
-      </w:r>
-      <w:r>
-        <w:t xml:space="preserve"> for some of the smaller kids that came to play</w:t>
-      </w:r>
-      <w:r>
-        <w:t>. For this reason, the inst</w:t>
-      </w:r>
-      <w:r>
-        <w:t xml:space="preserve">ructor told the kids to position themselves on their knees, so they could be eye level with the water guns. The kids I observed were visibly uncomfortable and often it threw off their shot. So much so, that when I took my son (who is considered big for his age) he even needed to prop himself up on his knees to play the game. I witnessed 6 parent/child couples simply leave once they discovered what was required of them. </w:t>
-      </w:r>
-    </w:p>
-    <w:p>
-      <w:pPr>
-        <w:spacing w:line="360" w:lineRule="auto"/>
-        <w:ind w:firstLine="720"/>
-      </w:pPr>
-      <w:r>
         <w:t xml:space="preserve">A </w:t>
       </w:r>
       <w:r>
-        <w:t>simple fix would be to lower the design of the game outright</w:t>
+        <w:t>simple fix</w:t>
+      </w:r>
+      <w:r>
+        <w:t>es</w:t>
+      </w:r>
+      <w:bookmarkStart w:id="0" w:name="_GoBack"/>
+      <w:bookmarkEnd w:id="0"/>
+      <w:r>
+        <w:t xml:space="preserve"> would be to lower the design of the game outright</w:t>
       </w:r>
       <w:r>
         <w:t>, the seats and the water guns</w:t>
@@ -713,15 +686,7 @@
         <w:t xml:space="preserve"> and converting shoppers into buyers</w:t>
       </w:r>
       <w:r>
-        <w:t xml:space="preserve">. Although more and more shopping </w:t>
-      </w:r>
-      <w:proofErr w:type="gramStart"/>
-      <w:r>
-        <w:t>is</w:t>
-      </w:r>
-      <w:proofErr w:type="gramEnd"/>
-      <w:r>
-        <w:t xml:space="preserve"> being done online, </w:t>
+        <w:t xml:space="preserve">. Although more and more shopping is being done online, </w:t>
       </w:r>
       <w:r>
         <w:t xml:space="preserve">it will forever be important </w:t>

</xml_diff>